<commit_message>
Finished just zip and send
</commit_message>
<xml_diff>
--- a/Outline.docx
+++ b/Outline.docx
@@ -3,263 +3,6 @@
 <w:document xmlns:wpc="http://schemas.microsoft.com/office/word/2010/wordprocessingCanvas" xmlns:cx="http://schemas.microsoft.com/office/drawing/2014/chartex" xmlns:cx1="http://schemas.microsoft.com/office/drawing/2015/9/8/chartex" xmlns:cx2="http://schemas.microsoft.com/office/drawing/2015/10/21/chartex" xmlns:cx3="http://schemas.microsoft.com/office/drawing/2016/5/9/chartex" xmlns:cx4="http://schemas.microsoft.com/office/drawing/2016/5/10/chartex" xmlns:cx5="http://schemas.microsoft.com/office/drawing/2016/5/11/chartex" xmlns:cx6="http://schemas.microsoft.com/office/drawing/2016/5/12/chartex" xmlns:cx7="http://schemas.microsoft.com/office/drawing/2016/5/13/chartex" xmlns:cx8="http://schemas.microsoft.com/office/drawing/2016/5/14/chartex" xmlns:mc="http://schemas.openxmlformats.org/markup-compatibility/2006" xmlns:aink="http://schemas.microsoft.com/office/drawing/2016/ink" xmlns:am3d="http://schemas.microsoft.com/office/drawing/2017/model3d" xmlns:o="urn:schemas-microsoft-com:office:office" xmlns:oel="http://schemas.microsoft.com/office/2019/extlst" xmlns:r="http://schemas.openxmlformats.org/officeDocument/2006/relationships" xmlns:m="http://schemas.openxmlformats.org/officeDocument/2006/math" xmlns:v="urn:schemas-microsoft-com:vml" xmlns:wp14="http://schemas.microsoft.com/office/word/2010/wordprocessingDrawing" xmlns:wp="http://schemas.openxmlformats.org/drawingml/2006/wordprocessingDrawing" xmlns:w10="urn:schemas-microsoft-com:office:word" xmlns:w="http://schemas.openxmlformats.org/wordprocessingml/2006/main" xmlns:w14="http://schemas.microsoft.com/office/word/2010/wordml" xmlns:w15="http://schemas.microsoft.com/office/word/2012/wordml" xmlns:w16cex="http://schemas.microsoft.com/office/word/2018/wordml/cex" xmlns:w16cid="http://schemas.microsoft.com/office/word/2016/wordml/cid" xmlns:w16="http://schemas.microsoft.com/office/word/2018/wordml" xmlns:w16du="http://schemas.microsoft.com/office/word/2023/wordml/word16du" xmlns:w16sdtdh="http://schemas.microsoft.com/office/word/2020/wordml/sdtdatahash" xmlns:w16se="http://schemas.microsoft.com/office/word/2015/wordml/symex" xmlns:wpg="http://schemas.microsoft.com/office/word/2010/wordprocessingGroup" xmlns:wpi="http://schemas.microsoft.com/office/word/2010/wordprocessingInk" xmlns:wne="http://schemas.microsoft.com/office/word/2006/wordml" xmlns:wps="http://schemas.microsoft.com/office/word/2010/wordprocessingShape" mc:Ignorable="w14 w15 w16se w16cid w16 w16cex w16sdtdh wp14">
   <w:body>
     <w:p>
-      <w:r>
-        <w:t>Outline</w:t>
-      </w:r>
-    </w:p>
-    <w:p>
-      <w:pPr>
-        <w:pStyle w:val="ListParagraph"/>
-        <w:numPr>
-          <w:ilvl w:val="0"/>
-          <w:numId w:val="1"/>
-        </w:numPr>
-      </w:pPr>
-      <w:r>
-        <w:t>Statement of problem</w:t>
-      </w:r>
-    </w:p>
-    <w:p>
-      <w:pPr>
-        <w:pStyle w:val="ListParagraph"/>
-        <w:numPr>
-          <w:ilvl w:val="1"/>
-          <w:numId w:val="1"/>
-        </w:numPr>
-      </w:pPr>
-      <w:proofErr w:type="spellStart"/>
-      <w:r>
-        <w:t>Fnet</w:t>
-      </w:r>
-      <w:proofErr w:type="spellEnd"/>
-      <w:r>
-        <w:t xml:space="preserve"> = things</w:t>
-      </w:r>
-    </w:p>
-    <w:p>
-      <w:pPr>
-        <w:pStyle w:val="ListParagraph"/>
-        <w:numPr>
-          <w:ilvl w:val="0"/>
-          <w:numId w:val="1"/>
-        </w:numPr>
-      </w:pPr>
-      <w:r>
-        <w:t xml:space="preserve">Why I used Runge </w:t>
-      </w:r>
-      <w:proofErr w:type="spellStart"/>
-      <w:r>
-        <w:t>Kutta</w:t>
-      </w:r>
-      <w:proofErr w:type="spellEnd"/>
-      <w:r>
-        <w:t xml:space="preserve"> </w:t>
-      </w:r>
-      <w:proofErr w:type="gramStart"/>
-      <w:r>
-        <w:t>method</w:t>
-      </w:r>
-      <w:proofErr w:type="gramEnd"/>
-    </w:p>
-    <w:p>
-      <w:pPr>
-        <w:pStyle w:val="ListParagraph"/>
-        <w:numPr>
-          <w:ilvl w:val="1"/>
-          <w:numId w:val="1"/>
-        </w:numPr>
-      </w:pPr>
-      <w:r>
-        <w:t xml:space="preserve">Complicated potential, easy to </w:t>
-      </w:r>
-      <w:r>
-        <w:t xml:space="preserve">implement in </w:t>
-      </w:r>
-      <w:proofErr w:type="gramStart"/>
-      <w:r>
-        <w:t>RK4</w:t>
-      </w:r>
-      <w:proofErr w:type="gramEnd"/>
-    </w:p>
-    <w:p>
-      <w:pPr>
-        <w:pStyle w:val="ListParagraph"/>
-        <w:numPr>
-          <w:ilvl w:val="0"/>
-          <w:numId w:val="1"/>
-        </w:numPr>
-      </w:pPr>
-      <w:r>
-        <w:t>Adaptive time step</w:t>
-      </w:r>
-    </w:p>
-    <w:p>
-      <w:pPr>
-        <w:pStyle w:val="ListParagraph"/>
-        <w:numPr>
-          <w:ilvl w:val="1"/>
-          <w:numId w:val="1"/>
-        </w:numPr>
-      </w:pPr>
-      <w:r>
-        <w:t xml:space="preserve">Have to pick the worst time </w:t>
-      </w:r>
-      <w:proofErr w:type="gramStart"/>
-      <w:r>
-        <w:t>step</w:t>
-      </w:r>
-      <w:proofErr w:type="gramEnd"/>
-    </w:p>
-    <w:p>
-      <w:pPr>
-        <w:pStyle w:val="ListParagraph"/>
-        <w:numPr>
-          <w:ilvl w:val="1"/>
-          <w:numId w:val="1"/>
-        </w:numPr>
-      </w:pPr>
-      <w:r>
-        <w:t xml:space="preserve">Adjust to </w:t>
-      </w:r>
-      <w:proofErr w:type="gramStart"/>
-      <w:r>
-        <w:t>error</w:t>
-      </w:r>
-      <w:proofErr w:type="gramEnd"/>
-    </w:p>
-    <w:p>
-      <w:pPr>
-        <w:pStyle w:val="ListParagraph"/>
-        <w:numPr>
-          <w:ilvl w:val="1"/>
-          <w:numId w:val="1"/>
-        </w:numPr>
-      </w:pPr>
-      <w:r>
-        <w:t xml:space="preserve">Have to do x and y </w:t>
-      </w:r>
-      <w:proofErr w:type="gramStart"/>
-      <w:r>
-        <w:t>error</w:t>
-      </w:r>
-      <w:proofErr w:type="gramEnd"/>
-    </w:p>
-    <w:p>
-      <w:pPr>
-        <w:pStyle w:val="ListParagraph"/>
-        <w:numPr>
-          <w:ilvl w:val="0"/>
-          <w:numId w:val="1"/>
-        </w:numPr>
-      </w:pPr>
-      <w:r>
-        <w:t>Design considerations</w:t>
-      </w:r>
-    </w:p>
-    <w:p>
-      <w:pPr>
-        <w:pStyle w:val="ListParagraph"/>
-        <w:numPr>
-          <w:ilvl w:val="1"/>
-          <w:numId w:val="1"/>
-        </w:numPr>
-      </w:pPr>
-      <w:r>
-        <w:t xml:space="preserve">JSON files for easily adjusting the </w:t>
-      </w:r>
-      <w:proofErr w:type="gramStart"/>
-      <w:r>
-        <w:t>bodies</w:t>
-      </w:r>
-      <w:proofErr w:type="gramEnd"/>
-    </w:p>
-    <w:p>
-      <w:pPr>
-        <w:pStyle w:val="ListParagraph"/>
-        <w:numPr>
-          <w:ilvl w:val="1"/>
-          <w:numId w:val="1"/>
-        </w:numPr>
-      </w:pPr>
-      <w:r>
-        <w:t xml:space="preserve">Sun is stuck in the </w:t>
-      </w:r>
-      <w:proofErr w:type="gramStart"/>
-      <w:r>
-        <w:t>center</w:t>
-      </w:r>
-      <w:proofErr w:type="gramEnd"/>
-    </w:p>
-    <w:p>
-      <w:pPr>
-        <w:pStyle w:val="ListParagraph"/>
-        <w:numPr>
-          <w:ilvl w:val="2"/>
-          <w:numId w:val="1"/>
-        </w:numPr>
-      </w:pPr>
-      <w:r>
-        <w:t xml:space="preserve">A specific object called Sun is not </w:t>
-      </w:r>
-      <w:proofErr w:type="gramStart"/>
-      <w:r>
-        <w:t>moved</w:t>
-      </w:r>
-      <w:proofErr w:type="gramEnd"/>
-    </w:p>
-    <w:p>
-      <w:pPr>
-        <w:pStyle w:val="ListParagraph"/>
-        <w:numPr>
-          <w:ilvl w:val="1"/>
-          <w:numId w:val="1"/>
-        </w:numPr>
-      </w:pPr>
-      <w:r>
-        <w:t xml:space="preserve">Writes directly to a csv </w:t>
-      </w:r>
-      <w:proofErr w:type="gramStart"/>
-      <w:r>
-        <w:t>file</w:t>
-      </w:r>
-      <w:proofErr w:type="gramEnd"/>
-    </w:p>
-    <w:p>
-      <w:pPr>
-        <w:pStyle w:val="ListParagraph"/>
-        <w:numPr>
-          <w:ilvl w:val="2"/>
-          <w:numId w:val="1"/>
-        </w:numPr>
-      </w:pPr>
-      <w:r>
-        <w:t xml:space="preserve">Doesn’t hold the data so it doesn’t slow </w:t>
-      </w:r>
-      <w:proofErr w:type="gramStart"/>
-      <w:r>
-        <w:t>down</w:t>
-      </w:r>
-      <w:proofErr w:type="gramEnd"/>
-    </w:p>
-    <w:p/>
-    <w:p/>
-    <w:p/>
-    <w:p/>
-    <w:p/>
-    <w:p/>
-    <w:p/>
-    <w:p/>
-    <w:p/>
-    <w:p/>
-    <w:p/>
-    <w:p/>
-    <w:p/>
-    <w:p/>
-    <w:p/>
-    <w:p/>
-    <w:p/>
-    <w:p/>
-    <w:p>
       <w:pPr>
         <w:rPr>
           <w:b/>
@@ -271,7 +14,6 @@
           <w:b/>
           <w:bCs/>
         </w:rPr>
-        <w:lastRenderedPageBreak/>
         <w:t xml:space="preserve">The </w:t>
       </w:r>
       <w:r>
@@ -6591,7 +6333,6 @@
         <w:rPr>
           <w:rFonts w:eastAsiaTheme="minorEastAsia"/>
         </w:rPr>
-        <w:lastRenderedPageBreak/>
         <w:t xml:space="preserve">But it is </w:t>
       </w:r>
       <m:oMath>
@@ -6767,6 +6508,7 @@
         <w:rPr>
           <w:rFonts w:eastAsiaTheme="minorEastAsia"/>
         </w:rPr>
+        <w:lastRenderedPageBreak/>
         <w:tab/>
       </w:r>
       <m:oMath>
@@ -7118,6 +6860,7 @@
         <w:t xml:space="preserve"> this can be circumvented by renaming it to something like “Sol.” The script hard codes in a search for “Sun” and ignores any change in position or velocity, but it </w:t>
       </w:r>
       <w:proofErr w:type="spellStart"/>
+      <w:proofErr w:type="gramStart"/>
       <w:r>
         <w:rPr>
           <w:rFonts w:eastAsiaTheme="minorEastAsia"/>
@@ -7125,6 +6868,7 @@
         <w:t>wont</w:t>
       </w:r>
       <w:proofErr w:type="spellEnd"/>
+      <w:proofErr w:type="gramEnd"/>
       <w:r>
         <w:rPr>
           <w:rFonts w:eastAsiaTheme="minorEastAsia"/>
@@ -7392,76 +7136,110 @@
         <w:rPr>
           <w:rFonts w:eastAsiaTheme="minorEastAsia"/>
         </w:rPr>
-        <w:t xml:space="preserve"> animation function and the </w:t>
+        <w:t xml:space="preserve"> animation function and the animations can be saved to </w:t>
+      </w:r>
+      <w:proofErr w:type="gramStart"/>
+      <w:r>
+        <w:rPr>
+          <w:rFonts w:eastAsiaTheme="minorEastAsia"/>
+        </w:rPr>
+        <w:t>a html</w:t>
+      </w:r>
+      <w:proofErr w:type="gramEnd"/>
+      <w:r>
+        <w:rPr>
+          <w:rFonts w:eastAsiaTheme="minorEastAsia"/>
+        </w:rPr>
+        <w:t>.</w:t>
+      </w:r>
+      <w:r>
+        <w:rPr>
+          <w:rFonts w:eastAsiaTheme="minorEastAsia"/>
+        </w:rPr>
+        <w:t xml:space="preserve"> The downside is that the files can be </w:t>
+      </w:r>
+      <w:proofErr w:type="gramStart"/>
+      <w:r>
+        <w:rPr>
+          <w:rFonts w:eastAsiaTheme="minorEastAsia"/>
+        </w:rPr>
+        <w:t>quit</w:t>
+      </w:r>
+      <w:proofErr w:type="gramEnd"/>
+      <w:r>
+        <w:rPr>
+          <w:rFonts w:eastAsiaTheme="minorEastAsia"/>
+        </w:rPr>
+        <w:t xml:space="preserve"> large and time consuming to open. A </w:t>
+      </w:r>
+      <w:proofErr w:type="gramStart"/>
+      <w:r>
+        <w:rPr>
+          <w:rFonts w:eastAsiaTheme="minorEastAsia"/>
+        </w:rPr>
+        <w:t>100 year</w:t>
+      </w:r>
+      <w:proofErr w:type="gramEnd"/>
+      <w:r>
+        <w:rPr>
+          <w:rFonts w:eastAsiaTheme="minorEastAsia"/>
+        </w:rPr>
+        <w:t xml:space="preserve"> orbit graph took about 30 minutes to create and was about 150 mb. Opening was </w:t>
       </w:r>
       <w:r>
         <w:rPr>
           <w:rFonts w:eastAsiaTheme="minorEastAsia"/>
         </w:rPr>
         <w:lastRenderedPageBreak/>
-        <w:t xml:space="preserve">animations can be saved to </w:t>
+        <w:t xml:space="preserve">nearly impossible: I recommend using Edge for opening large </w:t>
+      </w:r>
+      <w:proofErr w:type="spellStart"/>
+      <w:r>
+        <w:rPr>
+          <w:rFonts w:eastAsiaTheme="minorEastAsia"/>
+        </w:rPr>
+        <w:t>Plotly</w:t>
+      </w:r>
+      <w:proofErr w:type="spellEnd"/>
+      <w:r>
+        <w:rPr>
+          <w:rFonts w:eastAsiaTheme="minorEastAsia"/>
+        </w:rPr>
+        <w:t xml:space="preserve"> animations as no one uses Edge for anything</w:t>
+      </w:r>
+      <w:r>
+        <w:rPr>
+          <w:rFonts w:eastAsiaTheme="minorEastAsia"/>
+        </w:rPr>
+        <w:t xml:space="preserve">: it shouldn’t </w:t>
       </w:r>
       <w:proofErr w:type="gramStart"/>
       <w:r>
         <w:rPr>
           <w:rFonts w:eastAsiaTheme="minorEastAsia"/>
         </w:rPr>
-        <w:t>an html</w:t>
+        <w:t>effect</w:t>
       </w:r>
       <w:proofErr w:type="gramEnd"/>
       <w:r>
         <w:rPr>
           <w:rFonts w:eastAsiaTheme="minorEastAsia"/>
         </w:rPr>
+        <w:t xml:space="preserve"> computer </w:t>
+      </w:r>
+      <w:proofErr w:type="spellStart"/>
+      <w:r>
+        <w:rPr>
+          <w:rFonts w:eastAsiaTheme="minorEastAsia"/>
+        </w:rPr>
+        <w:t>preformance</w:t>
+      </w:r>
+      <w:proofErr w:type="spellEnd"/>
+      <w:r>
+        <w:rPr>
+          <w:rFonts w:eastAsiaTheme="minorEastAsia"/>
+        </w:rPr>
         <w:t>.</w:t>
-      </w:r>
-      <w:r>
-        <w:rPr>
-          <w:rFonts w:eastAsiaTheme="minorEastAsia"/>
-        </w:rPr>
-        <w:t xml:space="preserve"> The downside is that the files can be </w:t>
-      </w:r>
-      <w:proofErr w:type="gramStart"/>
-      <w:r>
-        <w:rPr>
-          <w:rFonts w:eastAsiaTheme="minorEastAsia"/>
-        </w:rPr>
-        <w:t>quit</w:t>
-      </w:r>
-      <w:proofErr w:type="gramEnd"/>
-      <w:r>
-        <w:rPr>
-          <w:rFonts w:eastAsiaTheme="minorEastAsia"/>
-        </w:rPr>
-        <w:t xml:space="preserve"> large and time consuming to open. A </w:t>
-      </w:r>
-      <w:proofErr w:type="gramStart"/>
-      <w:r>
-        <w:rPr>
-          <w:rFonts w:eastAsiaTheme="minorEastAsia"/>
-        </w:rPr>
-        <w:t>100 year</w:t>
-      </w:r>
-      <w:proofErr w:type="gramEnd"/>
-      <w:r>
-        <w:rPr>
-          <w:rFonts w:eastAsiaTheme="minorEastAsia"/>
-        </w:rPr>
-        <w:t xml:space="preserve"> orbit graph took about 30 minutes to create and was about 150 mb. Opening was nearly impossible: I recommend using Edge for opening large </w:t>
-      </w:r>
-      <w:proofErr w:type="spellStart"/>
-      <w:r>
-        <w:rPr>
-          <w:rFonts w:eastAsiaTheme="minorEastAsia"/>
-        </w:rPr>
-        <w:t>Plotly</w:t>
-      </w:r>
-      <w:proofErr w:type="spellEnd"/>
-      <w:r>
-        <w:rPr>
-          <w:rFonts w:eastAsiaTheme="minorEastAsia"/>
-        </w:rPr>
-        <w:t xml:space="preserve"> animations as no one uses Edge for anything, so it shouldn’t slow down the browser.</w:t>
       </w:r>
     </w:p>
     <w:p>
@@ -7640,7 +7418,6 @@
         <w:rPr>
           <w:rFonts w:eastAsiaTheme="minorEastAsia"/>
         </w:rPr>
-        <w:lastRenderedPageBreak/>
         <w:t xml:space="preserve">Which is remarkably boring. Adding in Saturn for scale gives this </w:t>
       </w:r>
       <w:proofErr w:type="gramStart"/>
@@ -7664,11 +7441,12 @@
           <w:rFonts w:eastAsiaTheme="minorEastAsia"/>
           <w:noProof/>
         </w:rPr>
+        <w:lastRenderedPageBreak/>
         <w:drawing>
-          <wp:inline distT="0" distB="0" distL="0" distR="0" wp14:anchorId="3402C9DD" wp14:editId="02CC085F">
-            <wp:extent cx="4180541" cy="3135406"/>
-            <wp:effectExtent l="0" t="0" r="0" b="8255"/>
-            <wp:docPr id="2024082435" name="Picture 5" descr="Diagram, venn diagram&#10;&#10;Description automatically generated"/>
+          <wp:inline distT="0" distB="0" distL="0" distR="0" wp14:anchorId="3402C9DD" wp14:editId="6175513F">
+            <wp:extent cx="4187258" cy="3140443"/>
+            <wp:effectExtent l="0" t="0" r="3810" b="3175"/>
+            <wp:docPr id="2024082435" name="Picture 5"/>
             <wp:cNvGraphicFramePr>
               <a:graphicFrameLocks xmlns:a="http://schemas.openxmlformats.org/drawingml/2006/main" noChangeAspect="1"/>
             </wp:cNvGraphicFramePr>
@@ -7676,7 +7454,7 @@
               <a:graphicData uri="http://schemas.openxmlformats.org/drawingml/2006/picture">
                 <pic:pic xmlns:pic="http://schemas.openxmlformats.org/drawingml/2006/picture">
                   <pic:nvPicPr>
-                    <pic:cNvPr id="2024082435" name="Picture 5" descr="Diagram, venn diagram&#10;&#10;Description automatically generated"/>
+                    <pic:cNvPr id="2024082435" name="Picture 5"/>
                     <pic:cNvPicPr/>
                   </pic:nvPicPr>
                   <pic:blipFill>
@@ -7694,7 +7472,7 @@
                   <pic:spPr>
                     <a:xfrm>
                       <a:off x="0" y="0"/>
-                      <a:ext cx="4187258" cy="3140444"/>
+                      <a:ext cx="4187258" cy="3140443"/>
                     </a:xfrm>
                     <a:prstGeom prst="rect">
                       <a:avLst/>
@@ -7717,16 +7495,86 @@
         <w:rPr>
           <w:rFonts w:eastAsiaTheme="minorEastAsia"/>
         </w:rPr>
-        <w:t xml:space="preserve">This plot shows both the accumulated error for 2000 years but also the effects of Saturn on Haley’s Comet over time. Adding in Jupiter to this system (to give some stability to Haley’s Comet) </w:t>
+        <w:t xml:space="preserve">This plot shows both the accumulated error for </w:t>
+      </w:r>
+      <w:r>
+        <w:rPr>
+          <w:rFonts w:eastAsiaTheme="minorEastAsia"/>
+        </w:rPr>
+        <w:t>375</w:t>
+      </w:r>
+      <w:r>
+        <w:rPr>
+          <w:rFonts w:eastAsiaTheme="minorEastAsia"/>
+        </w:rPr>
+        <w:t xml:space="preserve"> years but also the effects of Saturn on Haley’s Comet over time. </w:t>
+      </w:r>
+      <w:r>
+        <w:rPr>
+          <w:rFonts w:eastAsiaTheme="minorEastAsia"/>
+        </w:rPr>
+        <w:t xml:space="preserve">Because this simulation is limited to 2 Dimensions, Haley’s Comet and Saturn can get very close. Near the end of this </w:t>
       </w:r>
       <w:proofErr w:type="gramStart"/>
       <w:r>
         <w:rPr>
           <w:rFonts w:eastAsiaTheme="minorEastAsia"/>
         </w:rPr>
-        <w:t>yields</w:t>
+        <w:t>375 year</w:t>
       </w:r>
       <w:proofErr w:type="gramEnd"/>
+      <w:r>
+        <w:rPr>
+          <w:rFonts w:eastAsiaTheme="minorEastAsia"/>
+        </w:rPr>
+        <w:t xml:space="preserve"> simulation Saturn and the Comet sit nearly on top of each other, giving a kick to Haley’s Comet </w:t>
+      </w:r>
+      <w:r>
+        <w:rPr>
+          <w:rFonts w:eastAsiaTheme="minorEastAsia"/>
+        </w:rPr>
+        <w:t xml:space="preserve">that changes its orbit. This shows the limitations of this approach: error not only builds </w:t>
+      </w:r>
+      <w:proofErr w:type="gramStart"/>
+      <w:r>
+        <w:rPr>
+          <w:rFonts w:eastAsiaTheme="minorEastAsia"/>
+        </w:rPr>
+        <w:t>up</w:t>
+      </w:r>
+      <w:proofErr w:type="gramEnd"/>
+      <w:r>
+        <w:rPr>
+          <w:rFonts w:eastAsiaTheme="minorEastAsia"/>
+        </w:rPr>
+        <w:t xml:space="preserve"> but artifacts of the approach crop up to have interesting quirks.</w:t>
+      </w:r>
+    </w:p>
+    <w:p>
+      <w:pPr>
+        <w:ind w:firstLine="720"/>
+        <w:rPr>
+          <w:rFonts w:eastAsiaTheme="minorEastAsia"/>
+        </w:rPr>
+      </w:pPr>
+      <w:r>
+        <w:rPr>
+          <w:rFonts w:eastAsiaTheme="minorEastAsia"/>
+        </w:rPr>
+        <w:t>Adding</w:t>
+      </w:r>
+      <w:r>
+        <w:rPr>
+          <w:rFonts w:eastAsiaTheme="minorEastAsia"/>
+        </w:rPr>
+        <w:t xml:space="preserve"> Jupiter to this system (to give some stability to Haley’s Comet) </w:t>
+      </w:r>
+      <w:r>
+        <w:rPr>
+          <w:rFonts w:eastAsiaTheme="minorEastAsia"/>
+        </w:rPr>
+        <w:t>illustrates this in another way.</w:t>
+      </w:r>
     </w:p>
     <w:p>
       <w:pPr>
@@ -7741,10 +7589,10 @@
           <w:noProof/>
         </w:rPr>
         <w:drawing>
-          <wp:inline distT="0" distB="0" distL="0" distR="0" wp14:anchorId="7BB73AFA" wp14:editId="6AD0716D">
-            <wp:extent cx="4631766" cy="3473824"/>
-            <wp:effectExtent l="0" t="0" r="0" b="0"/>
-            <wp:docPr id="1718295682" name="Picture 6" descr="Diagram&#10;&#10;Description automatically generated"/>
+          <wp:inline distT="0" distB="0" distL="0" distR="0" wp14:anchorId="7BB73AFA" wp14:editId="006A9233">
+            <wp:extent cx="4086225" cy="3064669"/>
+            <wp:effectExtent l="0" t="0" r="0" b="2540"/>
+            <wp:docPr id="1718295682" name="Picture 6"/>
             <wp:cNvGraphicFramePr>
               <a:graphicFrameLocks xmlns:a="http://schemas.openxmlformats.org/drawingml/2006/main" noChangeAspect="1"/>
             </wp:cNvGraphicFramePr>
@@ -7752,7 +7600,7 @@
               <a:graphicData uri="http://schemas.openxmlformats.org/drawingml/2006/picture">
                 <pic:pic xmlns:pic="http://schemas.openxmlformats.org/drawingml/2006/picture">
                   <pic:nvPicPr>
-                    <pic:cNvPr id="1718295682" name="Picture 6" descr="Diagram&#10;&#10;Description automatically generated"/>
+                    <pic:cNvPr id="1718295682" name="Picture 6"/>
                     <pic:cNvPicPr/>
                   </pic:nvPicPr>
                   <pic:blipFill>
@@ -7770,7 +7618,7 @@
                   <pic:spPr>
                     <a:xfrm>
                       <a:off x="0" y="0"/>
-                      <a:ext cx="4645127" cy="3483845"/>
+                      <a:ext cx="4086225" cy="3064669"/>
                     </a:xfrm>
                     <a:prstGeom prst="rect">
                       <a:avLst/>
@@ -7793,28 +7641,76 @@
         <w:rPr>
           <w:rFonts w:eastAsiaTheme="minorEastAsia"/>
         </w:rPr>
-        <w:t xml:space="preserve">Remember </w:t>
+        <w:lastRenderedPageBreak/>
+        <w:t xml:space="preserve">Jupiter stabilizes Haley’s Comet (as the Sun and Jupiter make up nearly all the mass of the solar system), so Jupiter perturbs the comets orbit just enough to avoid this cross over with only a Saturn-Haley’s Comet-Sun system. This does </w:t>
+      </w:r>
+      <w:r>
+        <w:rPr>
+          <w:rFonts w:eastAsiaTheme="minorEastAsia"/>
+          <w:i/>
+          <w:iCs/>
+        </w:rPr>
+        <w:t>not</w:t>
+      </w:r>
+      <w:r>
+        <w:rPr>
+          <w:rFonts w:eastAsiaTheme="minorEastAsia"/>
+        </w:rPr>
+        <w:t xml:space="preserve"> circumvent the error building in the script, but it does illustrate the effect Jupiter has.</w:t>
+      </w:r>
+    </w:p>
+    <w:p>
+      <w:pPr>
+        <w:rPr>
+          <w:rFonts w:eastAsiaTheme="minorEastAsia"/>
+        </w:rPr>
+      </w:pPr>
+      <w:r>
+        <w:rPr>
+          <w:rFonts w:eastAsiaTheme="minorEastAsia"/>
+        </w:rPr>
+        <w:tab/>
+        <w:t xml:space="preserve">Finally, because of the initial positions of the solar system, Voyager can escape the solar system but not as efficiently as it could be, because this system does not reflect a 175 year align of the outer plants: </w:t>
+      </w:r>
+      <w:proofErr w:type="gramStart"/>
+      <w:r>
+        <w:rPr>
+          <w:rFonts w:eastAsiaTheme="minorEastAsia"/>
+        </w:rPr>
+        <w:t>instead</w:t>
+      </w:r>
+      <w:proofErr w:type="gramEnd"/>
+      <w:r>
+        <w:rPr>
+          <w:rFonts w:eastAsiaTheme="minorEastAsia"/>
+        </w:rPr>
+        <w:t xml:space="preserve"> it just has to be going really fast (</w:t>
       </w:r>
       <m:oMath>
+        <m:acc>
+          <m:accPr>
+            <m:chr m:val="⃑"/>
+            <m:ctrlPr>
+              <w:rPr>
+                <w:rFonts w:ascii="Cambria Math" w:eastAsiaTheme="minorEastAsia" w:hAnsi="Cambria Math"/>
+                <w:i/>
+              </w:rPr>
+            </m:ctrlPr>
+          </m:accPr>
+          <m:e>
+            <m:r>
+              <w:rPr>
+                <w:rFonts w:ascii="Cambria Math" w:eastAsiaTheme="minorEastAsia" w:hAnsi="Cambria Math"/>
+              </w:rPr>
+              <m:t>v</m:t>
+            </m:r>
+          </m:e>
+        </m:acc>
         <m:r>
           <w:rPr>
             <w:rFonts w:ascii="Cambria Math" w:eastAsiaTheme="minorEastAsia" w:hAnsi="Cambria Math"/>
           </w:rPr>
-          <m:t>δ</m:t>
-        </m:r>
-      </m:oMath>
-      <w:r>
-        <w:rPr>
-          <w:rFonts w:eastAsiaTheme="minorEastAsia"/>
-        </w:rPr>
-        <w:t xml:space="preserve"> has been set to </w:t>
-      </w:r>
-      <m:oMath>
-        <m:r>
-          <w:rPr>
-            <w:rFonts w:ascii="Cambria Math" w:eastAsiaTheme="minorEastAsia" w:hAnsi="Cambria Math"/>
-          </w:rPr>
-          <m:t xml:space="preserve">1 </m:t>
+          <m:t>&gt;42.1</m:t>
         </m:r>
         <m:f>
           <m:fPr>
@@ -7839,7 +7735,7 @@
               <w:rPr>
                 <w:rFonts w:ascii="Cambria Math" w:eastAsiaTheme="minorEastAsia" w:hAnsi="Cambria Math"/>
               </w:rPr>
-              <m:t>yr</m:t>
+              <m:t>s</m:t>
             </m:r>
           </m:den>
         </m:f>
@@ -7848,20 +7744,117 @@
         <w:rPr>
           <w:rFonts w:eastAsiaTheme="minorEastAsia"/>
         </w:rPr>
-        <w:t xml:space="preserve"> so after just 100 years this data will start to have divergence from the actual positions</w:t>
-      </w:r>
-      <w:r>
-        <w:rPr>
-          <w:rFonts w:eastAsiaTheme="minorEastAsia"/>
-        </w:rPr>
-        <w:t xml:space="preserve">, let alone 2000 years. For planets they may hold out their positions for a bit longer, </w:t>
-      </w:r>
-      <w:r>
-        <w:rPr>
-          <w:rFonts w:eastAsiaTheme="minorEastAsia"/>
-        </w:rPr>
-        <w:lastRenderedPageBreak/>
-        <w:t>but for Haley’s Comet, a small object, will noticeably diverge. What’s of interest is the effect Jupiter has on the small body.</w:t>
+        <w:t>).</w:t>
+      </w:r>
+    </w:p>
+    <w:p>
+      <w:pPr>
+        <w:jc w:val="center"/>
+        <w:rPr>
+          <w:rFonts w:eastAsiaTheme="minorEastAsia"/>
+        </w:rPr>
+      </w:pPr>
+      <w:r>
+        <w:rPr>
+          <w:rFonts w:eastAsiaTheme="minorEastAsia"/>
+          <w:noProof/>
+        </w:rPr>
+        <w:drawing>
+          <wp:inline distT="0" distB="0" distL="0" distR="0" wp14:anchorId="7EAC6B5A" wp14:editId="1F5D6D7F">
+            <wp:extent cx="4038600" cy="3028950"/>
+            <wp:effectExtent l="0" t="0" r="0" b="0"/>
+            <wp:docPr id="969610159" name="Picture 1"/>
+            <wp:cNvGraphicFramePr>
+              <a:graphicFrameLocks xmlns:a="http://schemas.openxmlformats.org/drawingml/2006/main" noChangeAspect="1"/>
+            </wp:cNvGraphicFramePr>
+            <a:graphic xmlns:a="http://schemas.openxmlformats.org/drawingml/2006/main">
+              <a:graphicData uri="http://schemas.openxmlformats.org/drawingml/2006/picture">
+                <pic:pic xmlns:pic="http://schemas.openxmlformats.org/drawingml/2006/picture">
+                  <pic:nvPicPr>
+                    <pic:cNvPr id="969610159" name="Picture 1"/>
+                    <pic:cNvPicPr/>
+                  </pic:nvPicPr>
+                  <pic:blipFill>
+                    <a:blip r:embed="rId10">
+                      <a:extLst>
+                        <a:ext uri="{28A0092B-C50C-407E-A947-70E740481C1C}">
+                          <a14:useLocalDpi xmlns:a14="http://schemas.microsoft.com/office/drawing/2010/main" val="0"/>
+                        </a:ext>
+                      </a:extLst>
+                    </a:blip>
+                    <a:stretch>
+                      <a:fillRect/>
+                    </a:stretch>
+                  </pic:blipFill>
+                  <pic:spPr>
+                    <a:xfrm>
+                      <a:off x="0" y="0"/>
+                      <a:ext cx="4055965" cy="3041974"/>
+                    </a:xfrm>
+                    <a:prstGeom prst="rect">
+                      <a:avLst/>
+                    </a:prstGeom>
+                  </pic:spPr>
+                </pic:pic>
+              </a:graphicData>
+            </a:graphic>
+          </wp:inline>
+        </w:drawing>
+      </w:r>
+    </w:p>
+    <w:p>
+      <w:pPr>
+        <w:jc w:val="center"/>
+        <w:rPr>
+          <w:rFonts w:eastAsiaTheme="minorEastAsia"/>
+        </w:rPr>
+      </w:pPr>
+      <w:r>
+        <w:rPr>
+          <w:rFonts w:eastAsiaTheme="minorEastAsia"/>
+          <w:noProof/>
+        </w:rPr>
+        <w:drawing>
+          <wp:inline distT="0" distB="0" distL="0" distR="0" wp14:anchorId="5CD4854D" wp14:editId="54588EE2">
+            <wp:extent cx="4057651" cy="3043238"/>
+            <wp:effectExtent l="0" t="0" r="0" b="5080"/>
+            <wp:docPr id="1039501566" name="Picture 2" descr="Diagram, venn diagram&#10;&#10;Description automatically generated"/>
+            <wp:cNvGraphicFramePr>
+              <a:graphicFrameLocks xmlns:a="http://schemas.openxmlformats.org/drawingml/2006/main" noChangeAspect="1"/>
+            </wp:cNvGraphicFramePr>
+            <a:graphic xmlns:a="http://schemas.openxmlformats.org/drawingml/2006/main">
+              <a:graphicData uri="http://schemas.openxmlformats.org/drawingml/2006/picture">
+                <pic:pic xmlns:pic="http://schemas.openxmlformats.org/drawingml/2006/picture">
+                  <pic:nvPicPr>
+                    <pic:cNvPr id="1039501566" name="Picture 2" descr="Diagram, venn diagram&#10;&#10;Description automatically generated"/>
+                    <pic:cNvPicPr/>
+                  </pic:nvPicPr>
+                  <pic:blipFill>
+                    <a:blip r:embed="rId11">
+                      <a:extLst>
+                        <a:ext uri="{28A0092B-C50C-407E-A947-70E740481C1C}">
+                          <a14:useLocalDpi xmlns:a14="http://schemas.microsoft.com/office/drawing/2010/main" val="0"/>
+                        </a:ext>
+                      </a:extLst>
+                    </a:blip>
+                    <a:stretch>
+                      <a:fillRect/>
+                    </a:stretch>
+                  </pic:blipFill>
+                  <pic:spPr>
+                    <a:xfrm>
+                      <a:off x="0" y="0"/>
+                      <a:ext cx="4058710" cy="3044032"/>
+                    </a:xfrm>
+                    <a:prstGeom prst="rect">
+                      <a:avLst/>
+                    </a:prstGeom>
+                  </pic:spPr>
+                </pic:pic>
+              </a:graphicData>
+            </a:graphic>
+          </wp:inline>
+        </w:drawing>
       </w:r>
     </w:p>
     <w:sectPr>

</xml_diff>